<commit_message>
Add description, update to newest NuGet packages
</commit_message>
<xml_diff>
--- a/geo/Samples/ReplicatedEventSample/HowToRunInVisualStudio.docx
+++ b/geo/Samples/ReplicatedEventSample/HowToRunInVisualStudio.docx
@@ -10,10 +10,30 @@
         <w:t>How to run this Sample in Visual Studio w/ Azure Simulator</w:t>
       </w:r>
     </w:p>
+    <w:p/>
+    <w:p>
+      <w:r>
+        <w:t>I</w:t>
+      </w:r>
+      <w:r>
+        <w:t xml:space="preserve">nstructions are currently for VS2013 but the steps are </w:t>
+      </w:r>
+      <w:r>
+        <w:t xml:space="preserve">mostly </w:t>
+      </w:r>
+      <w:r>
+        <w:t>equivalent for VS2015, with buttons and men</w:t>
+      </w:r>
+      <w:r>
+        <w:t>us positioned a bit differently.</w:t>
+      </w:r>
+    </w:p>
     <w:p>
       <w:pPr>
         <w:pStyle w:val="Heading2"/>
       </w:pPr>
+      <w:bookmarkStart w:id="0" w:name="_GoBack"/>
+      <w:bookmarkEnd w:id="0"/>
     </w:p>
     <w:p>
       <w:pPr>
@@ -343,7 +363,18 @@
     <w:p/>
     <w:p>
       <w:r>
-        <w:t>Right-click Deployment1, choose “Properties”, then go to the “Web” settings and make sure to choose Express settings as shown below</w:t>
+        <w:t xml:space="preserve">Right-click </w:t>
+      </w:r>
+      <w:r>
+        <w:t>“</w:t>
+      </w:r>
+      <w:proofErr w:type="spellStart"/>
+      <w:r>
+        <w:t>BackDeployment</w:t>
+      </w:r>
+      <w:proofErr w:type="spellEnd"/>
+      <w:r>
+        <w:t>, choose “Properties”, then go to the “Web” settings and make sure to choose Express settings as shown below</w:t>
       </w:r>
     </w:p>
     <w:p>
@@ -539,7 +570,28 @@
       </w:r>
     </w:p>
     <w:p/>
-    <w:p/>
+    <w:p>
+      <w:r>
+        <w:t xml:space="preserve">Do the same </w:t>
+      </w:r>
+      <w:proofErr w:type="gramStart"/>
+      <w:r>
+        <w:t xml:space="preserve">for </w:t>
+      </w:r>
+      <w:r>
+        <w:t xml:space="preserve"> “</w:t>
+      </w:r>
+      <w:proofErr w:type="gramEnd"/>
+      <w:r>
+        <w:t>FrontDeployment1”</w:t>
+      </w:r>
+      <w:r>
+        <w:t xml:space="preserve"> and </w:t>
+      </w:r>
+      <w:r>
+        <w:t>“FrontDeployment2”</w:t>
+      </w:r>
+    </w:p>
     <w:p>
       <w:pPr>
         <w:pStyle w:val="Heading1"/>
@@ -561,7 +613,21 @@
         </w:numPr>
       </w:pPr>
       <w:r>
-        <w:t>Right-click “Deployment1” and choose “set as Start-Up project”</w:t>
+        <w:t>Right-click “</w:t>
+      </w:r>
+      <w:proofErr w:type="spellStart"/>
+      <w:r>
+        <w:t>BackDeployment</w:t>
+      </w:r>
+      <w:proofErr w:type="spellEnd"/>
+      <w:r>
+        <w:t xml:space="preserve">” </w:t>
+      </w:r>
+      <w:r>
+        <w:t xml:space="preserve">(or “FrontDeployment1” or “FrontDeployment2”) </w:t>
+      </w:r>
+      <w:r>
+        <w:t>and choose “set as Start-Up project”</w:t>
       </w:r>
     </w:p>
     <w:p>
@@ -657,16 +723,17 @@
         <w:rPr>
           <w:noProof/>
         </w:rPr>
+        <w:lastRenderedPageBreak/>
         <mc:AlternateContent>
           <mc:Choice Requires="wps">
             <w:drawing>
-              <wp:anchor distT="0" distB="0" distL="114300" distR="114300" simplePos="0" relativeHeight="251659264" behindDoc="0" locked="0" layoutInCell="1" allowOverlap="1">
+              <wp:anchor distT="0" distB="0" distL="114300" distR="114300" simplePos="0" relativeHeight="251659264" behindDoc="0" locked="0" layoutInCell="1" allowOverlap="1" wp14:anchorId="60934B69" wp14:editId="0DC0F0A3">
                 <wp:simplePos x="0" y="0"/>
-                <wp:positionH relativeFrom="column">
-                  <wp:posOffset>4102873</wp:posOffset>
+                <wp:positionH relativeFrom="page">
+                  <wp:posOffset>4914900</wp:posOffset>
                 </wp:positionH>
                 <wp:positionV relativeFrom="paragraph">
-                  <wp:posOffset>1505364</wp:posOffset>
+                  <wp:posOffset>1515745</wp:posOffset>
                 </wp:positionV>
                 <wp:extent cx="715617" cy="516007"/>
                 <wp:effectExtent l="38100" t="38100" r="46990" b="36830"/>
@@ -725,8 +792,9 @@
           </mc:Choice>
           <mc:Fallback>
             <w:pict>
-              <v:oval w14:anchorId="046BC28C" id="Oval 4" o:spid="_x0000_s1026" style="position:absolute;margin-left:323.05pt;margin-top:118.55pt;width:56.35pt;height:40.65pt;z-index:251659264;visibility:visible;mso-wrap-style:square;mso-height-percent:0;mso-wrap-distance-left:9pt;mso-wrap-distance-top:0;mso-wrap-distance-right:9pt;mso-wrap-distance-bottom:0;mso-position-horizontal:absolute;mso-position-horizontal-relative:text;mso-position-vertical:absolute;mso-position-vertical-relative:text;mso-height-percent:0;mso-height-relative:margin;v-text-anchor:middle" o:gfxdata="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" filled="f" strokecolor="yellow" strokeweight="6pt">
+              <v:oval w14:anchorId="359D3063" id="Oval 4" o:spid="_x0000_s1026" style="position:absolute;margin-left:387pt;margin-top:119.35pt;width:56.35pt;height:40.65pt;z-index:251659264;visibility:visible;mso-wrap-style:square;mso-height-percent:0;mso-wrap-distance-left:9pt;mso-wrap-distance-top:0;mso-wrap-distance-right:9pt;mso-wrap-distance-bottom:0;mso-position-horizontal:absolute;mso-position-horizontal-relative:page;mso-position-vertical:absolute;mso-position-vertical-relative:text;mso-height-percent:0;mso-height-relative:margin;v-text-anchor:middle" o:gfxdata="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" filled="f" strokecolor="yellow" strokeweight="6pt">
                 <v:stroke joinstyle="miter"/>
+                <w10:wrap anchorx="page"/>
               </v:oval>
             </w:pict>
           </mc:Fallback>
@@ -735,13 +803,12 @@
       <w:r>
         <w:rPr>
           <w:noProof/>
-          <w:highlight w:val="yellow"/>
         </w:rPr>
         <w:drawing>
-          <wp:inline distT="0" distB="0" distL="0" distR="0" wp14:anchorId="69EB37F5" wp14:editId="12E7A30F">
-            <wp:extent cx="4627659" cy="2894274"/>
-            <wp:effectExtent l="0" t="0" r="1905" b="1905"/>
-            <wp:docPr id="3" name="Picture 3"/>
+          <wp:inline distT="0" distB="0" distL="0" distR="0" wp14:anchorId="55F25F18" wp14:editId="02632168">
+            <wp:extent cx="5181600" cy="3027045"/>
+            <wp:effectExtent l="0" t="0" r="0" b="1905"/>
+            <wp:docPr id="2" name="Picture 2"/>
             <wp:cNvGraphicFramePr>
               <a:graphicFrameLocks xmlns:a="http://schemas.openxmlformats.org/drawingml/2006/main" noChangeAspect="1"/>
             </wp:cNvGraphicFramePr>
@@ -754,13 +821,13 @@
                   </pic:nvPicPr>
                   <pic:blipFill rotWithShape="1">
                     <a:blip r:embed="rId8"/>
-                    <a:srcRect r="22138" b="33195"/>
+                    <a:srcRect l="1443" t="255" r="11378" b="18632"/>
                     <a:stretch/>
                   </pic:blipFill>
                   <pic:spPr bwMode="auto">
                     <a:xfrm>
                       <a:off x="0" y="0"/>
-                      <a:ext cx="4627850" cy="2894393"/>
+                      <a:ext cx="5181600" cy="3027045"/>
                     </a:xfrm>
                     <a:prstGeom prst="rect">
                       <a:avLst/>
@@ -803,8 +870,12 @@
       <w:pPr>
         <w:pStyle w:val="Heading2"/>
       </w:pPr>
-      <w:r>
-        <w:lastRenderedPageBreak/>
+    </w:p>
+    <w:p>
+      <w:pPr>
+        <w:pStyle w:val="Heading2"/>
+      </w:pPr>
+      <w:r>
         <w:t>Known Issues</w:t>
       </w:r>
     </w:p>
@@ -822,10 +893,7 @@
         <w:t xml:space="preserve"> is thrown, especially when starting in Azure Simulator the first time.  In our experience, these exceptions go away if you just try again (perhaps the simulator starts faster the second time around).</w:t>
       </w:r>
     </w:p>
-    <w:p>
-      <w:bookmarkStart w:id="0" w:name="_GoBack"/>
-      <w:bookmarkEnd w:id="0"/>
-    </w:p>
+    <w:p/>
     <w:sectPr>
       <w:pgSz w:w="12240" w:h="15840"/>
       <w:pgMar w:top="1440" w:right="1440" w:bottom="1440" w:left="1440" w:header="720" w:footer="720" w:gutter="0"/>
@@ -2354,7 +2422,7 @@
 </file>
 
 <file path=customXml/itemProps2.xml><?xml version="1.0" encoding="utf-8"?>
-<ds:datastoreItem xmlns:ds="http://schemas.openxmlformats.org/officeDocument/2006/customXml" ds:itemID="{1CF4945C-2240-4061-887A-7A3BCF34EFEB}">
+<ds:datastoreItem xmlns:ds="http://schemas.openxmlformats.org/officeDocument/2006/customXml" ds:itemID="{D7FDC284-1830-4E40-AD95-11F2CDFFD502}">
   <ds:schemaRefs>
     <ds:schemaRef ds:uri="http://schemas.openxmlformats.org/officeDocument/2006/bibliography"/>
   </ds:schemaRefs>

</xml_diff>